<commit_message>
after incorporating dylan's revisions
</commit_message>
<xml_diff>
--- a/groundZeroSurvival/final-report-14jul2019.docx
+++ b/groundZeroSurvival/final-report-14jul2019.docx
@@ -1348,12 +1348,6 @@
       </w:pPr>
     </w:p>
     <w:p>
-      <w:pPr>
-        <w:rPr>
-          <w:rFonts w:eastAsia="Times New Roman"/>
-          <w:bdr w:val="none" w:sz="0" w:space="0" w:color="auto"/>
-        </w:rPr>
-      </w:pPr>
       <w:r>
         <w:t>Leo and Paul Shannon spent 12 hours each at Grou</w:t>
       </w:r>
@@ -1560,221 +1554,177 @@
     </w:p>
     <w:p>
       <w:pPr>
-        <w:pBdr>
-          <w:top w:val="none" w:sz="0" w:space="0" w:color="auto"/>
-          <w:left w:val="none" w:sz="0" w:space="0" w:color="auto"/>
-          <w:bottom w:val="none" w:sz="0" w:space="0" w:color="auto"/>
-          <w:right w:val="none" w:sz="0" w:space="0" w:color="auto"/>
-          <w:between w:val="none" w:sz="0" w:space="0" w:color="auto"/>
-          <w:bar w:val="none" w:sz="0" w:color="auto"/>
-        </w:pBdr>
-        <w:rPr>
-          <w:rFonts w:ascii="Calibri" w:eastAsia="Times New Roman" w:hAnsi="Calibri" w:cs="Calibri"/>
+        <w:rPr>
+          <w:rFonts w:ascii="Calibri" w:hAnsi="Calibri" w:cs="Calibri"/>
           <w:color w:val="000000"/>
-          <w:bdr w:val="none" w:sz="0" w:space="0" w:color="auto"/>
-        </w:rPr>
-      </w:pPr>
-    </w:p>
-    <w:p>
-      <w:pPr>
-        <w:pBdr>
-          <w:top w:val="none" w:sz="0" w:space="0" w:color="auto"/>
-          <w:left w:val="none" w:sz="0" w:space="0" w:color="auto"/>
-          <w:bottom w:val="none" w:sz="0" w:space="0" w:color="auto"/>
-          <w:right w:val="none" w:sz="0" w:space="0" w:color="auto"/>
-          <w:between w:val="none" w:sz="0" w:space="0" w:color="auto"/>
-          <w:bar w:val="none" w:sz="0" w:color="auto"/>
-        </w:pBdr>
-        <w:rPr>
-          <w:rFonts w:ascii="Calibri" w:eastAsia="Times New Roman" w:hAnsi="Calibri" w:cs="Calibri"/>
+        </w:rPr>
+      </w:pPr>
+    </w:p>
+    <w:p>
+      <w:pPr>
+        <w:rPr>
+          <w:rFonts w:ascii="Calibri" w:hAnsi="Calibri" w:cs="Calibri"/>
           <w:color w:val="000000"/>
-          <w:bdr w:val="none" w:sz="0" w:space="0" w:color="auto"/>
-        </w:rPr>
-      </w:pPr>
-      <w:r>
-        <w:rPr>
-          <w:rFonts w:ascii="Calibri" w:eastAsia="Times New Roman" w:hAnsi="Calibri" w:cs="Calibri"/>
+        </w:rPr>
+      </w:pPr>
+      <w:r>
+        <w:rPr>
+          <w:rFonts w:ascii="Calibri" w:hAnsi="Calibri" w:cs="Calibri"/>
           <w:color w:val="000000"/>
-          <w:bdr w:val="none" w:sz="0" w:space="0" w:color="auto"/>
         </w:rPr>
         <w:t>I did a logistic regression on the data and found that the distance between a fern and the nearest tree or log had a significant effect on survival (z =1.979, p = 0.04</w:t>
       </w:r>
       <w:r>
         <w:rPr>
-          <w:rFonts w:ascii="Calibri" w:eastAsia="Times New Roman" w:hAnsi="Calibri" w:cs="Calibri"/>
+          <w:rFonts w:ascii="Calibri" w:hAnsi="Calibri" w:cs="Calibri"/>
           <w:color w:val="000000"/>
-          <w:bdr w:val="none" w:sz="0" w:space="0" w:color="auto"/>
         </w:rPr>
         <w:t xml:space="preserve">79).  </w:t>
       </w:r>
+      <w:r>
+        <w:rPr>
+          <w:rFonts w:ascii="Calibri" w:hAnsi="Calibri" w:cs="Calibri"/>
+          <w:color w:val="000000"/>
+        </w:rPr>
+        <w:t>It's a weak relationship and it only stands if all the ferns are included. If the data are standardized to only include ferns within 15 ft of a tree or log, the relationship disappears. If logs are removed from the data, the relationship disappears. I think this strongly suggests that in a die-off zone, there is a distance threshold beyond which ferns are almost incapable of surviving. However, below that threshold, proximity to trees and CWD has little to no effect on survival.</w:t>
+      </w:r>
+    </w:p>
+    <w:p>
+      <w:pPr>
+        <w:rPr>
+          <w:rFonts w:ascii="Calibri" w:hAnsi="Calibri" w:cs="Calibri"/>
+          <w:color w:val="000000"/>
+        </w:rPr>
+      </w:pPr>
+    </w:p>
+    <w:p>
+      <w:pPr>
+        <w:rPr>
+          <w:rFonts w:ascii="Calibri" w:hAnsi="Calibri" w:cs="Calibri"/>
+          <w:color w:val="000000"/>
+        </w:rPr>
+      </w:pPr>
+      <w:r>
+        <w:rPr>
+          <w:rFonts w:ascii="Calibri" w:hAnsi="Calibri" w:cs="Calibri"/>
+          <w:color w:val="000000"/>
+        </w:rPr>
+        <w:t>The survival rate was 10.2% for sword ferns within 15 ft of a tree or log. In contrast, the survival rate was 2.3% for sword ferns further than 15 ft from a tree or log. That may not sound like a big difference but the odds of a fern surviving are 4.8 times greater if it is located within 15 ft of a tree or log.</w:t>
+      </w:r>
+    </w:p>
+    <w:p>
+      <w:pPr>
+        <w:rPr>
+          <w:rFonts w:ascii="Calibri" w:hAnsi="Calibri" w:cs="Calibri"/>
+          <w:color w:val="000000"/>
+        </w:rPr>
+      </w:pPr>
+    </w:p>
+    <w:p>
+      <w:pPr>
+        <w:rPr>
+          <w:rFonts w:ascii="Calibri" w:hAnsi="Calibri" w:cs="Calibri"/>
+          <w:color w:val="000000"/>
+        </w:rPr>
+      </w:pPr>
+      <w:r>
+        <w:rPr>
+          <w:rFonts w:ascii="Calibri" w:hAnsi="Calibri" w:cs="Calibri"/>
+          <w:color w:val="000000"/>
+        </w:rPr>
+        <w:t>The species and DBH of the nearest tree had no significant effect on survival. Likewise, there is no effect of DBH or minimum distance on the total number of fronds, nor the ratio of new fronds to old fronds.</w:t>
+      </w:r>
+    </w:p>
+    <w:p>
+      <w:pPr>
+        <w:rPr>
+          <w:rFonts w:ascii="Calibri" w:hAnsi="Calibri" w:cs="Calibri"/>
+          <w:color w:val="000000"/>
+        </w:rPr>
+      </w:pPr>
+    </w:p>
+    <w:p>
+      <w:pPr>
+        <w:rPr>
+          <w:rFonts w:ascii="Calibri" w:hAnsi="Calibri" w:cs="Calibri"/>
+        </w:rPr>
+      </w:pPr>
       <w:bookmarkStart w:id="0" w:name="_GoBack"/>
-      <w:bookmarkEnd w:id="0"/>
-      <w:r>
-        <w:rPr>
-          <w:rFonts w:ascii="Calibri" w:eastAsia="Times New Roman" w:hAnsi="Calibri" w:cs="Calibri"/>
+      <w:r>
+        <w:rPr>
+          <w:rFonts w:ascii="Calibri" w:hAnsi="Calibri" w:cs="Calibri"/>
           <w:color w:val="000000"/>
-          <w:bdr w:val="none" w:sz="0" w:space="0" w:color="auto"/>
-        </w:rPr>
-        <w:t>It's a weak relationship and it only stands if all the ferns are included. If the data are standardized to only include ferns within 15 ft of a tree or log, the relationship disappears. If logs are removed from the data, the relationship disappears. I think this strongly suggests that in a die-off zone, there is a distance threshold beyond which ferns are almost incapable of surviving. However, below that threshold, proximity to trees and CWD has little to no effect on survival.</w:t>
-      </w:r>
-    </w:p>
-    <w:p>
-      <w:pPr>
-        <w:pBdr>
-          <w:top w:val="none" w:sz="0" w:space="0" w:color="auto"/>
-          <w:left w:val="none" w:sz="0" w:space="0" w:color="auto"/>
-          <w:bottom w:val="none" w:sz="0" w:space="0" w:color="auto"/>
-          <w:right w:val="none" w:sz="0" w:space="0" w:color="auto"/>
-          <w:between w:val="none" w:sz="0" w:space="0" w:color="auto"/>
-          <w:bar w:val="none" w:sz="0" w:color="auto"/>
-        </w:pBdr>
-        <w:rPr>
-          <w:rFonts w:ascii="Calibri" w:eastAsia="Times New Roman" w:hAnsi="Calibri" w:cs="Calibri"/>
+        </w:rPr>
+        <w:t>For the possible mechanism, I speculate that trees (and logs) alter their surrounding microclimates and/or the soil abiotic properties enough to alleviate whatever is stressing the ferns just a bit. It's enough relief that a random 10% survive. Assuming seasonal or yearly drought plays a role in the die-offs, maybe the trees/logs increase air moisture or lower air temperatures in that zone. Or maybe it's higher organic matter in the soil, which would increase the moisture holding capacity of the soil.  And of course there is hydraulic redistribution by the living trees.</w:t>
+      </w:r>
+      <w:r>
+        <w:rPr>
+          <w:rFonts w:ascii="Calibri" w:hAnsi="Calibri" w:cs="Calibri"/>
           <w:color w:val="000000"/>
-          <w:bdr w:val="none" w:sz="0" w:space="0" w:color="auto"/>
-        </w:rPr>
-      </w:pPr>
-    </w:p>
-    <w:p>
-      <w:pPr>
-        <w:pBdr>
-          <w:top w:val="none" w:sz="0" w:space="0" w:color="auto"/>
-          <w:left w:val="none" w:sz="0" w:space="0" w:color="auto"/>
-          <w:bottom w:val="none" w:sz="0" w:space="0" w:color="auto"/>
-          <w:right w:val="none" w:sz="0" w:space="0" w:color="auto"/>
-          <w:between w:val="none" w:sz="0" w:space="0" w:color="auto"/>
-          <w:bar w:val="none" w:sz="0" w:color="auto"/>
-        </w:pBdr>
-        <w:rPr>
-          <w:rFonts w:ascii="Calibri" w:eastAsia="Times New Roman" w:hAnsi="Calibri" w:cs="Calibri"/>
+        </w:rPr>
+        <w:br/>
+      </w:r>
+      <w:r>
+        <w:rPr>
+          <w:rFonts w:ascii="Calibri" w:hAnsi="Calibri" w:cs="Calibri"/>
           <w:color w:val="000000"/>
-          <w:bdr w:val="none" w:sz="0" w:space="0" w:color="auto"/>
-        </w:rPr>
-      </w:pPr>
-      <w:r>
-        <w:rPr>
-          <w:rFonts w:ascii="Calibri" w:eastAsia="Times New Roman" w:hAnsi="Calibri" w:cs="Calibri"/>
+        </w:rPr>
+        <w:br/>
+        <w:t>In the histogram, I thought it was interesting that survival was highest between 4 ft and 9 ft. Root competition might be too high immediately adjacent to the trees for there to be any benefit that close.</w:t>
+      </w:r>
+    </w:p>
+    <w:bookmarkEnd w:id="0"/>
+    <w:p>
+      <w:pPr>
+        <w:rPr>
+          <w:rFonts w:ascii="Calibri" w:hAnsi="Calibri" w:cs="Calibri"/>
           <w:color w:val="000000"/>
-          <w:bdr w:val="none" w:sz="0" w:space="0" w:color="auto"/>
-        </w:rPr>
-        <w:t>The survival rate was 10.2% for sword ferns within 15 ft of a tree or log. In contrast, the survival rate was 2.3% for sword ferns further than 15 ft from a tree or log. That may not sound like a big difference but the odds of a fern surviving are 4.8 times greater if it is located within 15 ft of a tree or log.</w:t>
-      </w:r>
-    </w:p>
-    <w:p>
-      <w:pPr>
-        <w:pBdr>
-          <w:top w:val="none" w:sz="0" w:space="0" w:color="auto"/>
-          <w:left w:val="none" w:sz="0" w:space="0" w:color="auto"/>
-          <w:bottom w:val="none" w:sz="0" w:space="0" w:color="auto"/>
-          <w:right w:val="none" w:sz="0" w:space="0" w:color="auto"/>
-          <w:between w:val="none" w:sz="0" w:space="0" w:color="auto"/>
-          <w:bar w:val="none" w:sz="0" w:color="auto"/>
-        </w:pBdr>
-        <w:rPr>
-          <w:rFonts w:ascii="Calibri" w:eastAsia="Times New Roman" w:hAnsi="Calibri" w:cs="Calibri"/>
+        </w:rPr>
+      </w:pPr>
+    </w:p>
+    <w:p>
+      <w:pPr>
+        <w:rPr>
+          <w:rFonts w:ascii="Calibri" w:hAnsi="Calibri" w:cs="Calibri"/>
           <w:color w:val="000000"/>
-          <w:bdr w:val="none" w:sz="0" w:space="0" w:color="auto"/>
-        </w:rPr>
-      </w:pPr>
-    </w:p>
-    <w:p>
-      <w:pPr>
-        <w:pBdr>
-          <w:top w:val="none" w:sz="0" w:space="0" w:color="auto"/>
-          <w:left w:val="none" w:sz="0" w:space="0" w:color="auto"/>
-          <w:bottom w:val="none" w:sz="0" w:space="0" w:color="auto"/>
-          <w:right w:val="none" w:sz="0" w:space="0" w:color="auto"/>
-          <w:between w:val="none" w:sz="0" w:space="0" w:color="auto"/>
-          <w:bar w:val="none" w:sz="0" w:color="auto"/>
-        </w:pBdr>
-        <w:rPr>
-          <w:rFonts w:ascii="Calibri" w:eastAsia="Times New Roman" w:hAnsi="Calibri" w:cs="Calibri"/>
+        </w:rPr>
+      </w:pPr>
+    </w:p>
+    <w:p>
+      <w:pPr>
+        <w:rPr>
+          <w:rFonts w:ascii="Calibri" w:hAnsi="Calibri" w:cs="Calibri"/>
           <w:color w:val="000000"/>
-          <w:bdr w:val="none" w:sz="0" w:space="0" w:color="auto"/>
-        </w:rPr>
-      </w:pPr>
-      <w:r>
-        <w:rPr>
-          <w:rFonts w:ascii="Calibri" w:eastAsia="Times New Roman" w:hAnsi="Calibri" w:cs="Calibri"/>
+        </w:rPr>
+      </w:pPr>
+      <w:r>
+        <w:rPr>
+          <w:rFonts w:ascii="Calibri" w:hAnsi="Calibri" w:cs="Calibri"/>
           <w:color w:val="000000"/>
-          <w:bdr w:val="none" w:sz="0" w:space="0" w:color="auto"/>
-        </w:rPr>
-        <w:t>The species and DBH of the nearest tree had no significant effect on survival. Likewise, there is no effect of DBH or minimum distance on the total number of fronds, nor the ratio of new fronds to old fronds.</w:t>
-      </w:r>
-    </w:p>
-    <w:p>
-      <w:pPr>
-        <w:pBdr>
-          <w:top w:val="none" w:sz="0" w:space="0" w:color="auto"/>
-          <w:left w:val="none" w:sz="0" w:space="0" w:color="auto"/>
-          <w:bottom w:val="none" w:sz="0" w:space="0" w:color="auto"/>
-          <w:right w:val="none" w:sz="0" w:space="0" w:color="auto"/>
-          <w:between w:val="none" w:sz="0" w:space="0" w:color="auto"/>
-          <w:bar w:val="none" w:sz="0" w:color="auto"/>
-        </w:pBdr>
-        <w:rPr>
-          <w:rFonts w:ascii="Calibri" w:eastAsia="Times New Roman" w:hAnsi="Calibri" w:cs="Calibri"/>
+        </w:rPr>
+        <w:t>All preliminary data, subsequent revis</w:t>
+      </w:r>
+      <w:r>
+        <w:rPr>
+          <w:rFonts w:ascii="Calibri" w:hAnsi="Calibri" w:cs="Calibri"/>
           <w:color w:val="000000"/>
-          <w:bdr w:val="none" w:sz="0" w:space="0" w:color="auto"/>
-        </w:rPr>
-      </w:pPr>
-    </w:p>
-    <w:p>
-      <w:pPr>
-        <w:pBdr>
-          <w:top w:val="none" w:sz="0" w:space="0" w:color="auto"/>
-          <w:left w:val="none" w:sz="0" w:space="0" w:color="auto"/>
-          <w:bottom w:val="none" w:sz="0" w:space="0" w:color="auto"/>
-          <w:right w:val="none" w:sz="0" w:space="0" w:color="auto"/>
-          <w:between w:val="none" w:sz="0" w:space="0" w:color="auto"/>
-          <w:bar w:val="none" w:sz="0" w:color="auto"/>
-        </w:pBdr>
-        <w:rPr>
-          <w:rFonts w:ascii="Calibri" w:eastAsia="Times New Roman" w:hAnsi="Calibri" w:cs="Calibri"/>
+        </w:rPr>
+        <w:t xml:space="preserve">ions, R scripts and figures are available at </w:t>
+      </w:r>
+    </w:p>
+    <w:p>
+      <w:pPr>
+        <w:rPr>
+          <w:rFonts w:ascii="Calibri" w:hAnsi="Calibri" w:cs="Calibri"/>
           <w:color w:val="000000"/>
-          <w:bdr w:val="none" w:sz="0" w:space="0" w:color="auto"/>
-        </w:rPr>
-      </w:pPr>
-      <w:r>
-        <w:rPr>
-          <w:rFonts w:ascii="Calibri" w:eastAsia="Times New Roman" w:hAnsi="Calibri" w:cs="Calibri"/>
+        </w:rPr>
+      </w:pPr>
+    </w:p>
+    <w:p>
+      <w:r>
+        <w:rPr>
+          <w:rFonts w:ascii="Calibri" w:hAnsi="Calibri" w:cs="Calibri"/>
           <w:color w:val="000000"/>
-          <w:bdr w:val="none" w:sz="0" w:space="0" w:color="auto"/>
-        </w:rPr>
-        <w:t>All preliminary data, subsequent revis</w:t>
-      </w:r>
-      <w:r>
-        <w:rPr>
-          <w:rFonts w:ascii="Calibri" w:eastAsia="Times New Roman" w:hAnsi="Calibri" w:cs="Calibri"/>
-          <w:color w:val="000000"/>
-          <w:bdr w:val="none" w:sz="0" w:space="0" w:color="auto"/>
-        </w:rPr>
-        <w:t xml:space="preserve">ions, R scripts and figures are available at </w:t>
-      </w:r>
-    </w:p>
-    <w:p>
-      <w:pPr>
-        <w:pBdr>
-          <w:top w:val="none" w:sz="0" w:space="0" w:color="auto"/>
-          <w:left w:val="none" w:sz="0" w:space="0" w:color="auto"/>
-          <w:bottom w:val="none" w:sz="0" w:space="0" w:color="auto"/>
-          <w:right w:val="none" w:sz="0" w:space="0" w:color="auto"/>
-          <w:between w:val="none" w:sz="0" w:space="0" w:color="auto"/>
-          <w:bar w:val="none" w:sz="0" w:color="auto"/>
-        </w:pBdr>
-        <w:rPr>
-          <w:rFonts w:ascii="Calibri" w:eastAsia="Times New Roman" w:hAnsi="Calibri" w:cs="Calibri"/>
-          <w:color w:val="000000"/>
-          <w:bdr w:val="none" w:sz="0" w:space="0" w:color="auto"/>
-        </w:rPr>
-      </w:pPr>
-    </w:p>
-    <w:p>
-      <w:r>
-        <w:rPr>
-          <w:rFonts w:ascii="Calibri" w:eastAsia="Times New Roman" w:hAnsi="Calibri" w:cs="Calibri"/>
-          <w:color w:val="000000"/>
-          <w:bdr w:val="none" w:sz="0" w:space="0" w:color="auto"/>
         </w:rPr>
         <w:t xml:space="preserve">   </w:t>
       </w:r>
@@ -1789,115 +1739,67 @@
     </w:p>
     <w:p>
       <w:pPr>
-        <w:pBdr>
-          <w:top w:val="none" w:sz="0" w:space="0" w:color="auto"/>
-          <w:left w:val="none" w:sz="0" w:space="0" w:color="auto"/>
-          <w:bottom w:val="none" w:sz="0" w:space="0" w:color="auto"/>
-          <w:right w:val="none" w:sz="0" w:space="0" w:color="auto"/>
-          <w:between w:val="none" w:sz="0" w:space="0" w:color="auto"/>
-          <w:bar w:val="none" w:sz="0" w:color="auto"/>
-        </w:pBdr>
-        <w:rPr>
-          <w:rFonts w:ascii="Calibri" w:eastAsia="Times New Roman" w:hAnsi="Calibri" w:cs="Calibri"/>
+        <w:rPr>
+          <w:rFonts w:ascii="Calibri" w:hAnsi="Calibri" w:cs="Calibri"/>
           <w:color w:val="000000"/>
-          <w:bdr w:val="none" w:sz="0" w:space="0" w:color="auto"/>
-        </w:rPr>
-      </w:pPr>
-    </w:p>
-    <w:p>
-      <w:pPr>
-        <w:pBdr>
-          <w:top w:val="none" w:sz="0" w:space="0" w:color="auto"/>
-          <w:left w:val="none" w:sz="0" w:space="0" w:color="auto"/>
-          <w:bottom w:val="none" w:sz="0" w:space="0" w:color="auto"/>
-          <w:right w:val="none" w:sz="0" w:space="0" w:color="auto"/>
-          <w:between w:val="none" w:sz="0" w:space="0" w:color="auto"/>
-          <w:bar w:val="none" w:sz="0" w:color="auto"/>
-        </w:pBdr>
-        <w:rPr>
-          <w:rFonts w:ascii="Calibri" w:eastAsia="Times New Roman" w:hAnsi="Calibri" w:cs="Calibri"/>
+        </w:rPr>
+      </w:pPr>
+    </w:p>
+    <w:p>
+      <w:pPr>
+        <w:rPr>
+          <w:rFonts w:ascii="Calibri" w:hAnsi="Calibri" w:cs="Calibri"/>
           <w:b/>
           <w:color w:val="000000"/>
           <w:u w:val="single"/>
-          <w:bdr w:val="none" w:sz="0" w:space="0" w:color="auto"/>
-        </w:rPr>
-      </w:pPr>
-      <w:r>
-        <w:rPr>
-          <w:rFonts w:ascii="Calibri" w:eastAsia="Times New Roman" w:hAnsi="Calibri" w:cs="Calibri"/>
+        </w:rPr>
+      </w:pPr>
+      <w:r>
+        <w:rPr>
+          <w:rFonts w:ascii="Calibri" w:hAnsi="Calibri" w:cs="Calibri"/>
           <w:b/>
           <w:color w:val="000000"/>
           <w:u w:val="single"/>
-          <w:bdr w:val="none" w:sz="0" w:space="0" w:color="auto"/>
         </w:rPr>
         <w:t>Acknowledgements</w:t>
       </w:r>
     </w:p>
     <w:p>
       <w:pPr>
-        <w:pBdr>
-          <w:top w:val="none" w:sz="0" w:space="0" w:color="auto"/>
-          <w:left w:val="none" w:sz="0" w:space="0" w:color="auto"/>
-          <w:bottom w:val="none" w:sz="0" w:space="0" w:color="auto"/>
-          <w:right w:val="none" w:sz="0" w:space="0" w:color="auto"/>
-          <w:between w:val="none" w:sz="0" w:space="0" w:color="auto"/>
-          <w:bar w:val="none" w:sz="0" w:color="auto"/>
-        </w:pBdr>
-        <w:rPr>
-          <w:rFonts w:ascii="Calibri" w:eastAsia="Times New Roman" w:hAnsi="Calibri" w:cs="Calibri"/>
+        <w:rPr>
+          <w:rFonts w:ascii="Calibri" w:hAnsi="Calibri" w:cs="Calibri"/>
           <w:b/>
           <w:color w:val="000000"/>
           <w:u w:val="single"/>
-          <w:bdr w:val="none" w:sz="0" w:space="0" w:color="auto"/>
-        </w:rPr>
-      </w:pPr>
-    </w:p>
-    <w:p>
-      <w:pPr>
-        <w:pBdr>
-          <w:top w:val="none" w:sz="0" w:space="0" w:color="auto"/>
-          <w:left w:val="none" w:sz="0" w:space="0" w:color="auto"/>
-          <w:bottom w:val="none" w:sz="0" w:space="0" w:color="auto"/>
-          <w:right w:val="none" w:sz="0" w:space="0" w:color="auto"/>
-          <w:between w:val="none" w:sz="0" w:space="0" w:color="auto"/>
-          <w:bar w:val="none" w:sz="0" w:color="auto"/>
-        </w:pBdr>
-        <w:rPr>
-          <w:rFonts w:ascii="Calibri" w:eastAsia="Times New Roman" w:hAnsi="Calibri" w:cs="Calibri"/>
+        </w:rPr>
+      </w:pPr>
+    </w:p>
+    <w:p>
+      <w:pPr>
+        <w:rPr>
+          <w:rFonts w:ascii="Calibri" w:hAnsi="Calibri" w:cs="Calibri"/>
           <w:color w:val="000000"/>
-          <w:bdr w:val="none" w:sz="0" w:space="0" w:color="auto"/>
-        </w:rPr>
-      </w:pPr>
-      <w:r>
-        <w:rPr>
-          <w:rFonts w:ascii="Calibri" w:eastAsia="Times New Roman" w:hAnsi="Calibri" w:cs="Calibri"/>
+        </w:rPr>
+      </w:pPr>
+      <w:r>
+        <w:rPr>
+          <w:rFonts w:ascii="Calibri" w:hAnsi="Calibri" w:cs="Calibri"/>
           <w:color w:val="000000"/>
-          <w:bdr w:val="none" w:sz="0" w:space="0" w:color="auto"/>
         </w:rPr>
         <w:t>We are grateful for the support from the following:</w:t>
       </w:r>
     </w:p>
     <w:p>
       <w:pPr>
-        <w:pBdr>
-          <w:top w:val="none" w:sz="0" w:space="0" w:color="auto"/>
-          <w:left w:val="none" w:sz="0" w:space="0" w:color="auto"/>
-          <w:bottom w:val="none" w:sz="0" w:space="0" w:color="auto"/>
-          <w:right w:val="none" w:sz="0" w:space="0" w:color="auto"/>
-          <w:between w:val="none" w:sz="0" w:space="0" w:color="auto"/>
-          <w:bar w:val="none" w:sz="0" w:color="auto"/>
-        </w:pBdr>
-        <w:rPr>
-          <w:rFonts w:ascii="Calibri" w:eastAsia="Times New Roman" w:hAnsi="Calibri" w:cs="Calibri"/>
+        <w:rPr>
+          <w:rFonts w:ascii="Calibri" w:hAnsi="Calibri" w:cs="Calibri"/>
           <w:color w:val="000000"/>
-          <w:bdr w:val="none" w:sz="0" w:space="0" w:color="auto"/>
-        </w:rPr>
-      </w:pPr>
-      <w:r>
-        <w:rPr>
-          <w:rFonts w:ascii="Calibri" w:eastAsia="Times New Roman" w:hAnsi="Calibri" w:cs="Calibri"/>
+        </w:rPr>
+      </w:pPr>
+      <w:r>
+        <w:rPr>
+          <w:rFonts w:ascii="Calibri" w:hAnsi="Calibri" w:cs="Calibri"/>
           <w:color w:val="000000"/>
-          <w:bdr w:val="none" w:sz="0" w:space="0" w:color="auto"/>
         </w:rPr>
         <w:t xml:space="preserve"> </w:t>
       </w:r>
@@ -2058,22 +1960,7 @@
         <w:t>Dylan Mendenhall: research planning, extraordinary skill and generosity in data analysis</w:t>
       </w:r>
     </w:p>
-    <w:p>
-      <w:pPr>
-        <w:pBdr>
-          <w:top w:val="none" w:sz="0" w:space="0" w:color="auto"/>
-          <w:left w:val="none" w:sz="0" w:space="0" w:color="auto"/>
-          <w:bottom w:val="none" w:sz="0" w:space="0" w:color="auto"/>
-          <w:right w:val="none" w:sz="0" w:space="0" w:color="auto"/>
-          <w:between w:val="none" w:sz="0" w:space="0" w:color="auto"/>
-          <w:bar w:val="none" w:sz="0" w:color="auto"/>
-        </w:pBdr>
-        <w:rPr>
-          <w:rFonts w:eastAsia="Times New Roman"/>
-          <w:bdr w:val="none" w:sz="0" w:space="0" w:color="auto"/>
-        </w:rPr>
-      </w:pPr>
-    </w:p>
+    <w:p/>
     <w:p>
       <w:pPr>
         <w:pStyle w:val="Body"/>
@@ -2098,46 +1985,18 @@
       </w:pPr>
     </w:p>
     <w:p>
-      <w:pPr>
-        <w:pBdr>
-          <w:top w:val="none" w:sz="0" w:space="0" w:color="auto"/>
-          <w:left w:val="none" w:sz="0" w:space="0" w:color="auto"/>
-          <w:bottom w:val="none" w:sz="0" w:space="0" w:color="auto"/>
-          <w:right w:val="none" w:sz="0" w:space="0" w:color="auto"/>
-          <w:between w:val="none" w:sz="0" w:space="0" w:color="auto"/>
-          <w:bar w:val="none" w:sz="0" w:color="auto"/>
-        </w:pBdr>
-        <w:rPr>
-          <w:rFonts w:eastAsia="Times New Roman"/>
-          <w:bdr w:val="none" w:sz="0" w:space="0" w:color="auto"/>
-        </w:rPr>
-      </w:pPr>
-      <w:r>
-        <w:rPr>
-          <w:rFonts w:eastAsia="Times New Roman"/>
-          <w:bdr w:val="none" w:sz="0" w:space="0" w:color="auto"/>
-        </w:rPr>
+      <w:r>
         <w:fldChar w:fldCharType="begin"/>
       </w:r>
       <w:r>
-        <w:rPr>
-          <w:rFonts w:eastAsia="Times New Roman"/>
-          <w:bdr w:val="none" w:sz="0" w:space="0" w:color="auto"/>
-        </w:rPr>
         <w:instrText xml:space="preserve"> INCLUDEPICTURE "cid:4CB07FEE-EECF-4760-B04F-40479637FA12@systemsbiology.net" \* MERGEFORMATINET </w:instrText>
       </w:r>
       <w:r>
-        <w:rPr>
-          <w:rFonts w:eastAsia="Times New Roman"/>
-          <w:bdr w:val="none" w:sz="0" w:space="0" w:color="auto"/>
-        </w:rPr>
         <w:fldChar w:fldCharType="separate"/>
       </w:r>
       <w:r>
         <w:rPr>
-          <w:rFonts w:eastAsia="Times New Roman"/>
           <w:noProof/>
-          <w:bdr w:val="none" w:sz="0" w:space="0" w:color="auto"/>
         </w:rPr>
         <mc:AlternateContent>
           <mc:Choice Requires="wps">
@@ -2198,7 +2057,7 @@
           </mc:Choice>
           <mc:Fallback>
             <w:pict>
-              <v:rect w14:anchorId="30CF906A" id="Rectangle 4" o:spid="_x0000_s1026" alt="PastedGraphic-6.png" style="width:24pt;height:24pt;visibility:visible;mso-wrap-style:square;mso-left-percent:-10001;mso-top-percent:-10001;mso-position-horizontal:absolute;mso-position-horizontal-relative:char;mso-position-vertical:absolute;mso-position-vertical-relative:line;mso-left-percent:-10001;mso-top-percent:-10001;v-text-anchor:top" o:gfxdata="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" filled="f" stroked="f">
+              <v:rect w14:anchorId="0372B100" id="Rectangle 4" o:spid="_x0000_s1026" alt="PastedGraphic-6.png" style="width:24pt;height:24pt;visibility:visible;mso-wrap-style:square;mso-left-percent:-10001;mso-top-percent:-10001;mso-position-horizontal:absolute;mso-position-horizontal-relative:char;mso-position-vertical:absolute;mso-position-vertical-relative:line;mso-left-percent:-10001;mso-top-percent:-10001;v-text-anchor:top" o:gfxdata="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" filled="f" stroked="f">
                 <o:lock v:ext="edit" aspectratio="t"/>
                 <w10:anchorlock/>
               </v:rect>
@@ -2207,10 +2066,6 @@
         </mc:AlternateContent>
       </w:r>
       <w:r>
-        <w:rPr>
-          <w:rFonts w:eastAsia="Times New Roman"/>
-          <w:bdr w:val="none" w:sz="0" w:space="0" w:color="auto"/>
-        </w:rPr>
         <w:fldChar w:fldCharType="end"/>
       </w:r>
     </w:p>
@@ -3131,9 +2986,23 @@
   </w:latentStyles>
   <w:style w:type="paragraph" w:default="1" w:styleId="Normal">
     <w:name w:val="Normal"/>
+    <w:qFormat/>
+    <w:rsid w:val="00FB32CF"/>
+    <w:pPr>
+      <w:pBdr>
+        <w:top w:val="none" w:sz="0" w:space="0" w:color="auto"/>
+        <w:left w:val="none" w:sz="0" w:space="0" w:color="auto"/>
+        <w:bottom w:val="none" w:sz="0" w:space="0" w:color="auto"/>
+        <w:right w:val="none" w:sz="0" w:space="0" w:color="auto"/>
+        <w:between w:val="none" w:sz="0" w:space="0" w:color="auto"/>
+        <w:bar w:val="none" w:sz="0" w:color="auto"/>
+      </w:pBdr>
+    </w:pPr>
     <w:rPr>
+      <w:rFonts w:eastAsia="Times New Roman"/>
       <w:sz w:val="24"/>
       <w:szCs w:val="24"/>
+      <w:bdr w:val="none" w:sz="0" w:space="0" w:color="auto"/>
     </w:rPr>
   </w:style>
   <w:style w:type="character" w:default="1" w:styleId="DefaultParagraphFont">
@@ -3253,11 +3122,23 @@
     <w:unhideWhenUsed/>
     <w:rsid w:val="00422DB0"/>
     <w:pPr>
+      <w:pBdr>
+        <w:top w:val="nil"/>
+        <w:left w:val="nil"/>
+        <w:bottom w:val="nil"/>
+        <w:right w:val="nil"/>
+        <w:between w:val="nil"/>
+        <w:bar w:val="nil"/>
+      </w:pBdr>
       <w:tabs>
         <w:tab w:val="center" w:pos="4680"/>
         <w:tab w:val="right" w:pos="9360"/>
       </w:tabs>
     </w:pPr>
+    <w:rPr>
+      <w:rFonts w:eastAsia="Arial Unicode MS"/>
+      <w:bdr w:val="nil"/>
+    </w:rPr>
   </w:style>
   <w:style w:type="character" w:customStyle="1" w:styleId="HeaderChar">
     <w:name w:val="Header Char"/>
@@ -3278,11 +3159,23 @@
     <w:unhideWhenUsed/>
     <w:rsid w:val="00422DB0"/>
     <w:pPr>
+      <w:pBdr>
+        <w:top w:val="nil"/>
+        <w:left w:val="nil"/>
+        <w:bottom w:val="nil"/>
+        <w:right w:val="nil"/>
+        <w:between w:val="nil"/>
+        <w:bar w:val="nil"/>
+      </w:pBdr>
       <w:tabs>
         <w:tab w:val="center" w:pos="4680"/>
         <w:tab w:val="right" w:pos="9360"/>
       </w:tabs>
     </w:pPr>
+    <w:rPr>
+      <w:rFonts w:eastAsia="Arial Unicode MS"/>
+      <w:bdr w:val="nil"/>
+    </w:rPr>
   </w:style>
   <w:style w:type="character" w:customStyle="1" w:styleId="FooterChar">
     <w:name w:val="Footer Char"/>
@@ -3303,20 +3196,8 @@
     <w:unhideWhenUsed/>
     <w:rsid w:val="00ED441F"/>
     <w:pPr>
-      <w:pBdr>
-        <w:top w:val="none" w:sz="0" w:space="0" w:color="auto"/>
-        <w:left w:val="none" w:sz="0" w:space="0" w:color="auto"/>
-        <w:bottom w:val="none" w:sz="0" w:space="0" w:color="auto"/>
-        <w:right w:val="none" w:sz="0" w:space="0" w:color="auto"/>
-        <w:between w:val="none" w:sz="0" w:space="0" w:color="auto"/>
-        <w:bar w:val="none" w:sz="0" w:color="auto"/>
-      </w:pBdr>
       <w:spacing w:before="100" w:beforeAutospacing="1" w:after="100" w:afterAutospacing="1"/>
     </w:pPr>
-    <w:rPr>
-      <w:rFonts w:eastAsia="Times New Roman"/>
-      <w:bdr w:val="none" w:sz="0" w:space="0" w:color="auto"/>
-    </w:rPr>
   </w:style>
   <w:style w:type="paragraph" w:styleId="ListParagraph">
     <w:name w:val="List Paragraph"/>
@@ -3325,9 +3206,21 @@
     <w:qFormat/>
     <w:rsid w:val="000932E7"/>
     <w:pPr>
+      <w:pBdr>
+        <w:top w:val="nil"/>
+        <w:left w:val="nil"/>
+        <w:bottom w:val="nil"/>
+        <w:right w:val="nil"/>
+        <w:between w:val="nil"/>
+        <w:bar w:val="nil"/>
+      </w:pBdr>
       <w:ind w:left="720"/>
       <w:contextualSpacing/>
     </w:pPr>
+    <w:rPr>
+      <w:rFonts w:eastAsia="Arial Unicode MS"/>
+      <w:bdr w:val="nil"/>
+    </w:rPr>
   </w:style>
 </w:styles>
 </file>

</xml_diff>